<commit_message>
13. MTOM Creating the FileWebService Interface. closes #3
</commit_message>
<xml_diff>
--- a/13. MTOM/docs/MTOM.docx
+++ b/13. MTOM/docs/MTOM.docx
@@ -167,10 +167,15 @@
     </w:p>
     <w:p>
       <w:pPr>
-        <w:pStyle w:val="Titre1"/>
-      </w:pPr>
-      <w:r>
-        <w:t>Create the FileWs Interface</w:t>
+        <w:rPr>
+          <w:lang w:val="en-US"/>
+        </w:rPr>
+      </w:pPr>
+      <w:r>
+        <w:rPr>
+          <w:lang w:val="en-US"/>
+        </w:rPr>
+        <w:t>By creating a simple spring boot project with the needed dependencies.</w:t>
       </w:r>
     </w:p>
     <w:p>
@@ -178,26 +183,428 @@
         <w:pStyle w:val="Titre1"/>
       </w:pPr>
       <w:r>
-        <w:t>Create the FileWsImpl</w:t>
+        <w:t>Create the FileWs Interface</w:t>
       </w:r>
     </w:p>
     <w:p>
       <w:pPr>
-        <w:pStyle w:val="Titre1"/>
-      </w:pPr>
-      <w:r>
-        <w:t>Implement the download method</w:t>
-      </w:r>
+        <w:rPr>
+          <w:lang w:val="en-US"/>
+        </w:rPr>
+      </w:pPr>
+      <w:r>
+        <w:rPr>
+          <w:lang w:val="en-US"/>
+        </w:rPr>
+        <w:t>We will create the file web service interface, which is the key interface in our application. It contains two methods</w:t>
+      </w:r>
+    </w:p>
+    <w:tbl>
+      <w:tblPr>
+        <w:tblStyle w:val="Grilledutableau"/>
+        <w:tblW w:w="11194" w:type="dxa"/>
+        <w:tblLook w:val="04A0" w:firstRow="1" w:lastRow="0" w:firstColumn="1" w:lastColumn="0" w:noHBand="0" w:noVBand="1"/>
+      </w:tblPr>
+      <w:tblGrid>
+        <w:gridCol w:w="1523"/>
+        <w:gridCol w:w="3550"/>
+        <w:gridCol w:w="1328"/>
+        <w:gridCol w:w="1532"/>
+        <w:gridCol w:w="3261"/>
+      </w:tblGrid>
+      <w:tr>
+        <w:tc>
+          <w:tcPr>
+            <w:tcW w:w="7933" w:type="dxa"/>
+            <w:gridSpan w:val="4"/>
+          </w:tcPr>
+          <w:p>
+            <w:pPr>
+              <w:jc w:val="center"/>
+              <w:rPr>
+                <w:b/>
+                <w:bCs/>
+                <w:lang w:val="en-US"/>
+              </w:rPr>
+            </w:pPr>
+            <w:r>
+              <w:rPr>
+                <w:b/>
+                <w:bCs/>
+                <w:lang w:val="en-US"/>
+              </w:rPr>
+              <w:t>Methods</w:t>
+            </w:r>
+          </w:p>
+        </w:tc>
+        <w:tc>
+          <w:tcPr>
+            <w:tcW w:w="3261" w:type="dxa"/>
+            <w:vMerge w:val="restart"/>
+            <w:vAlign w:val="center"/>
+          </w:tcPr>
+          <w:p>
+            <w:pPr>
+              <w:jc w:val="center"/>
+              <w:rPr>
+                <w:b/>
+                <w:bCs/>
+                <w:lang w:val="en-US"/>
+              </w:rPr>
+            </w:pPr>
+            <w:r>
+              <w:rPr>
+                <w:b/>
+                <w:bCs/>
+                <w:lang w:val="en-US"/>
+              </w:rPr>
+              <w:t>Description</w:t>
+            </w:r>
+          </w:p>
+        </w:tc>
+      </w:tr>
+      <w:tr>
+        <w:tc>
+          <w:tcPr>
+            <w:tcW w:w="1523" w:type="dxa"/>
+          </w:tcPr>
+          <w:p>
+            <w:pPr>
+              <w:jc w:val="center"/>
+              <w:rPr>
+                <w:b/>
+                <w:bCs/>
+                <w:lang w:val="en-US"/>
+              </w:rPr>
+            </w:pPr>
+            <w:r>
+              <w:rPr>
+                <w:b/>
+                <w:bCs/>
+                <w:lang w:val="en-US"/>
+              </w:rPr>
+              <w:t>Name</w:t>
+            </w:r>
+          </w:p>
+        </w:tc>
+        <w:tc>
+          <w:tcPr>
+            <w:tcW w:w="3550" w:type="dxa"/>
+          </w:tcPr>
+          <w:p>
+            <w:pPr>
+              <w:jc w:val="center"/>
+              <w:rPr>
+                <w:b/>
+                <w:bCs/>
+                <w:lang w:val="en-US"/>
+              </w:rPr>
+            </w:pPr>
+            <w:r>
+              <w:rPr>
+                <w:b/>
+                <w:bCs/>
+                <w:lang w:val="en-US"/>
+              </w:rPr>
+              <w:t>Description</w:t>
+            </w:r>
+          </w:p>
+        </w:tc>
+        <w:tc>
+          <w:tcPr>
+            <w:tcW w:w="1328" w:type="dxa"/>
+          </w:tcPr>
+          <w:p>
+            <w:pPr>
+              <w:jc w:val="center"/>
+              <w:rPr>
+                <w:b/>
+                <w:bCs/>
+                <w:lang w:val="en-US"/>
+              </w:rPr>
+            </w:pPr>
+            <w:r>
+              <w:rPr>
+                <w:b/>
+                <w:bCs/>
+                <w:lang w:val="en-US"/>
+              </w:rPr>
+              <w:t>Input Type</w:t>
+            </w:r>
+          </w:p>
+        </w:tc>
+        <w:tc>
+          <w:tcPr>
+            <w:tcW w:w="1532" w:type="dxa"/>
+          </w:tcPr>
+          <w:p>
+            <w:pPr>
+              <w:jc w:val="center"/>
+              <w:rPr>
+                <w:b/>
+                <w:bCs/>
+                <w:lang w:val="en-US"/>
+              </w:rPr>
+            </w:pPr>
+            <w:r>
+              <w:rPr>
+                <w:b/>
+                <w:bCs/>
+                <w:lang w:val="en-US"/>
+              </w:rPr>
+              <w:t>Output Type</w:t>
+            </w:r>
+          </w:p>
+        </w:tc>
+        <w:tc>
+          <w:tcPr>
+            <w:tcW w:w="3261" w:type="dxa"/>
+            <w:vMerge/>
+          </w:tcPr>
+          <w:p>
+            <w:pPr>
+              <w:rPr>
+                <w:b/>
+                <w:bCs/>
+                <w:lang w:val="en-US"/>
+              </w:rPr>
+            </w:pPr>
+          </w:p>
+        </w:tc>
+      </w:tr>
+      <w:tr>
+        <w:tc>
+          <w:tcPr>
+            <w:tcW w:w="1523" w:type="dxa"/>
+            <w:vAlign w:val="center"/>
+          </w:tcPr>
+          <w:p>
+            <w:pPr>
+              <w:rPr>
+                <w:b/>
+                <w:bCs/>
+                <w:lang w:val="en-US"/>
+              </w:rPr>
+            </w:pPr>
+            <w:r>
+              <w:rPr>
+                <w:b/>
+                <w:bCs/>
+                <w:lang w:val="en-US"/>
+              </w:rPr>
+              <w:t>upload</w:t>
+            </w:r>
+          </w:p>
+        </w:tc>
+        <w:tc>
+          <w:tcPr>
+            <w:tcW w:w="3550" w:type="dxa"/>
+            <w:vAlign w:val="center"/>
+          </w:tcPr>
+          <w:p>
+            <w:pPr>
+              <w:rPr>
+                <w:lang w:val="en-US"/>
+              </w:rPr>
+            </w:pPr>
+            <w:r>
+              <w:rPr>
+                <w:lang w:val="en-US"/>
+              </w:rPr>
+              <w:t>To upload the file</w:t>
+            </w:r>
+          </w:p>
+        </w:tc>
+        <w:tc>
+          <w:tcPr>
+            <w:tcW w:w="1328" w:type="dxa"/>
+            <w:vAlign w:val="center"/>
+          </w:tcPr>
+          <w:p>
+            <w:pPr>
+              <w:rPr>
+                <w:lang w:val="en-US"/>
+              </w:rPr>
+            </w:pPr>
+            <w:r>
+              <w:rPr>
+                <w:lang w:val="en-US"/>
+              </w:rPr>
+              <w:t>DataHandler</w:t>
+            </w:r>
+          </w:p>
+        </w:tc>
+        <w:tc>
+          <w:tcPr>
+            <w:tcW w:w="1532" w:type="dxa"/>
+            <w:vAlign w:val="center"/>
+          </w:tcPr>
+          <w:p>
+            <w:pPr>
+              <w:rPr>
+                <w:lang w:val="en-US"/>
+              </w:rPr>
+            </w:pPr>
+          </w:p>
+        </w:tc>
+        <w:tc>
+          <w:tcPr>
+            <w:tcW w:w="3261" w:type="dxa"/>
+          </w:tcPr>
+          <w:p>
+            <w:pPr>
+              <w:rPr>
+                <w:lang w:val="en-US"/>
+              </w:rPr>
+            </w:pPr>
+            <w:r>
+              <w:rPr>
+                <w:lang w:val="en-US"/>
+              </w:rPr>
+              <w:t>CXF will serialize the incoming file</w:t>
+            </w:r>
+          </w:p>
+        </w:tc>
+      </w:tr>
+      <w:tr>
+        <w:tc>
+          <w:tcPr>
+            <w:tcW w:w="1523" w:type="dxa"/>
+            <w:vAlign w:val="center"/>
+          </w:tcPr>
+          <w:p>
+            <w:pPr>
+              <w:rPr>
+                <w:b/>
+                <w:bCs/>
+                <w:lang w:val="en-US"/>
+              </w:rPr>
+            </w:pPr>
+            <w:r>
+              <w:rPr>
+                <w:b/>
+                <w:bCs/>
+                <w:lang w:val="en-US"/>
+              </w:rPr>
+              <w:t>download</w:t>
+            </w:r>
+          </w:p>
+        </w:tc>
+        <w:tc>
+          <w:tcPr>
+            <w:tcW w:w="3550" w:type="dxa"/>
+            <w:vAlign w:val="center"/>
+          </w:tcPr>
+          <w:p>
+            <w:pPr>
+              <w:rPr>
+                <w:lang w:val="en-US"/>
+              </w:rPr>
+            </w:pPr>
+            <w:r>
+              <w:rPr>
+                <w:lang w:val="en-US"/>
+              </w:rPr>
+              <w:t>To download the file</w:t>
+            </w:r>
+          </w:p>
+        </w:tc>
+        <w:tc>
+          <w:tcPr>
+            <w:tcW w:w="1328" w:type="dxa"/>
+            <w:vAlign w:val="center"/>
+          </w:tcPr>
+          <w:p>
+            <w:pPr>
+              <w:rPr>
+                <w:lang w:val="en-US"/>
+              </w:rPr>
+            </w:pPr>
+          </w:p>
+        </w:tc>
+        <w:tc>
+          <w:tcPr>
+            <w:tcW w:w="1532" w:type="dxa"/>
+            <w:vAlign w:val="center"/>
+          </w:tcPr>
+          <w:p>
+            <w:pPr>
+              <w:rPr>
+                <w:lang w:val="en-US"/>
+              </w:rPr>
+            </w:pPr>
+            <w:r>
+              <w:rPr>
+                <w:lang w:val="en-US"/>
+              </w:rPr>
+              <w:t>DataHandler</w:t>
+            </w:r>
+          </w:p>
+        </w:tc>
+        <w:tc>
+          <w:tcPr>
+            <w:tcW w:w="3261" w:type="dxa"/>
+          </w:tcPr>
+          <w:p>
+            <w:pPr>
+              <w:rPr>
+                <w:lang w:val="en-US"/>
+              </w:rPr>
+            </w:pPr>
+            <w:r>
+              <w:rPr>
+                <w:lang w:val="en-US"/>
+              </w:rPr>
+              <w:t xml:space="preserve">CXF will </w:t>
+            </w:r>
+            <w:r>
+              <w:rPr>
+                <w:lang w:val="en-US"/>
+              </w:rPr>
+              <w:t>deserialize</w:t>
+            </w:r>
+            <w:r>
+              <w:rPr>
+                <w:lang w:val="en-US"/>
+              </w:rPr>
+              <w:t xml:space="preserve"> back the file and give it to the client.</w:t>
+            </w:r>
+          </w:p>
+        </w:tc>
+      </w:tr>
+    </w:tbl>
+    <w:p>
+      <w:pPr>
+        <w:rPr>
+          <w:lang w:val="en-US"/>
+        </w:rPr>
+      </w:pPr>
+      <w:bookmarkStart w:id="0" w:name="_GoBack"/>
+      <w:bookmarkEnd w:id="0"/>
     </w:p>
     <w:p>
       <w:pPr>
         <w:pStyle w:val="Titre1"/>
       </w:pPr>
       <w:r>
+        <w:t>Create the FileWsImpl</w:t>
+      </w:r>
+    </w:p>
+    <w:p>
+      <w:pPr>
+        <w:pStyle w:val="Titre1"/>
+      </w:pPr>
+      <w:r>
+        <w:t>Implement the download method</w:t>
+      </w:r>
+    </w:p>
+    <w:p>
+      <w:pPr>
+        <w:pStyle w:val="Titre1"/>
+      </w:pPr>
+      <w:r>
         <w:t>Publish the endpoint</w:t>
       </w:r>
-      <w:bookmarkStart w:id="0" w:name="_GoBack"/>
-      <w:bookmarkEnd w:id="0"/>
     </w:p>
     <w:p>
       <w:pPr>
@@ -2555,7 +2962,7 @@
 </file>
 
 <file path=customXml/itemProps1.xml><?xml version="1.0" encoding="utf-8"?>
-<ds:datastoreItem xmlns:ds="http://schemas.openxmlformats.org/officeDocument/2006/customXml" ds:itemID="{4DFCFD37-C5FC-4389-9934-E986FCB5EB2E}">
+<ds:datastoreItem xmlns:ds="http://schemas.openxmlformats.org/officeDocument/2006/customXml" ds:itemID="{7562614A-7271-4084-94CF-1E99327B255A}">
   <ds:schemaRefs>
     <ds:schemaRef ds:uri="http://schemas.openxmlformats.org/officeDocument/2006/bibliography"/>
   </ds:schemaRefs>

</xml_diff>